<commit_message>
Modificacion logos de informes de avance
</commit_message>
<xml_diff>
--- a/doc/Entregas/Informes de Avance/Informe_de_ Avance_01-05-2014.docx
+++ b/doc/Entregas/Informes de Avance/Informe_de_ Avance_01-05-2014.docx
@@ -1135,27 +1135,7 @@
           <w:sz w:val="22"/>
           <w:szCs w:val="22"/>
         </w:rPr>
-        <w:t xml:space="preserve"> Lic. Carlos </w:t>
-      </w:r>
-      <w:proofErr w:type="spellStart"/>
-      <w:r>
-        <w:rPr>
-          <w:rFonts w:ascii="Arial" w:hAnsi="Arial" w:cs="Arial"/>
-          <w:i/>
-          <w:sz w:val="22"/>
-          <w:szCs w:val="22"/>
-        </w:rPr>
-        <w:t>Tomassino</w:t>
-      </w:r>
-      <w:proofErr w:type="spellEnd"/>
-      <w:r>
-        <w:rPr>
-          <w:rFonts w:ascii="Arial" w:hAnsi="Arial" w:cs="Arial"/>
-          <w:i/>
-          <w:sz w:val="22"/>
-          <w:szCs w:val="22"/>
-        </w:rPr>
-        <w:t>.</w:t>
+        <w:t xml:space="preserve"> Lic. Carlos Tomassino.</w:t>
       </w:r>
     </w:p>
     <w:p>
@@ -1194,27 +1174,7 @@
           <w:sz w:val="22"/>
           <w:szCs w:val="22"/>
         </w:rPr>
-        <w:t xml:space="preserve"> Lic. Roberto </w:t>
-      </w:r>
-      <w:proofErr w:type="spellStart"/>
-      <w:r>
-        <w:rPr>
-          <w:rFonts w:ascii="Arial" w:hAnsi="Arial" w:cs="Arial"/>
-          <w:i/>
-          <w:sz w:val="22"/>
-          <w:szCs w:val="22"/>
-        </w:rPr>
-        <w:t>Eribe</w:t>
-      </w:r>
-      <w:proofErr w:type="spellEnd"/>
-      <w:r>
-        <w:rPr>
-          <w:rFonts w:ascii="Arial" w:hAnsi="Arial" w:cs="Arial"/>
-          <w:i/>
-          <w:sz w:val="22"/>
-          <w:szCs w:val="22"/>
-        </w:rPr>
-        <w:t>.</w:t>
+        <w:t xml:space="preserve"> Lic. Roberto Eribe.</w:t>
       </w:r>
     </w:p>
     <w:p>
@@ -1286,7 +1246,6 @@
           <w:szCs w:val="22"/>
         </w:rPr>
       </w:pPr>
-      <w:proofErr w:type="spellStart"/>
       <w:r>
         <w:rPr>
           <w:rFonts w:ascii="Arial" w:hAnsi="Arial" w:cs="Arial"/>
@@ -1297,7 +1256,6 @@
         </w:rPr>
         <w:t>Controller</w:t>
       </w:r>
-      <w:proofErr w:type="spellEnd"/>
       <w:r>
         <w:rPr>
           <w:rFonts w:ascii="Arial" w:hAnsi="Arial" w:cs="Arial"/>
@@ -1345,14 +1303,14 @@
 
 <file path=word/endnotes.xml><?xml version="1.0" encoding="utf-8"?>
 <w:endnotes xmlns:ve="http://schemas.openxmlformats.org/markup-compatibility/2006" xmlns:o="urn:schemas-microsoft-com:office:office" xmlns:r="http://schemas.openxmlformats.org/officeDocument/2006/relationships" xmlns:m="http://schemas.openxmlformats.org/officeDocument/2006/math" xmlns:v="urn:schemas-microsoft-com:vml" xmlns:wp="http://schemas.openxmlformats.org/drawingml/2006/wordprocessingDrawing" xmlns:w10="urn:schemas-microsoft-com:office:word" xmlns:w="http://schemas.openxmlformats.org/wordprocessingml/2006/main" xmlns:wne="http://schemas.microsoft.com/office/word/2006/wordml">
-  <w:endnote w:type="separator" w:id="-1">
+  <w:endnote w:type="separator" w:id="0">
     <w:p>
       <w:r>
         <w:separator/>
       </w:r>
     </w:p>
   </w:endnote>
-  <w:endnote w:type="continuationSeparator" w:id="0">
+  <w:endnote w:type="continuationSeparator" w:id="1">
     <w:p>
       <w:r>
         <w:continuationSeparator/>
@@ -1463,14 +1421,14 @@
 
 <file path=word/footnotes.xml><?xml version="1.0" encoding="utf-8"?>
 <w:footnotes xmlns:ve="http://schemas.openxmlformats.org/markup-compatibility/2006" xmlns:o="urn:schemas-microsoft-com:office:office" xmlns:r="http://schemas.openxmlformats.org/officeDocument/2006/relationships" xmlns:m="http://schemas.openxmlformats.org/officeDocument/2006/math" xmlns:v="urn:schemas-microsoft-com:vml" xmlns:wp="http://schemas.openxmlformats.org/drawingml/2006/wordprocessingDrawing" xmlns:w10="urn:schemas-microsoft-com:office:word" xmlns:w="http://schemas.openxmlformats.org/wordprocessingml/2006/main" xmlns:wne="http://schemas.microsoft.com/office/word/2006/wordml">
-  <w:footnote w:type="separator" w:id="-1">
+  <w:footnote w:type="separator" w:id="0">
     <w:p>
       <w:r>
         <w:separator/>
       </w:r>
     </w:p>
   </w:footnote>
-  <w:footnote w:type="continuationSeparator" w:id="0">
+  <w:footnote w:type="continuationSeparator" w:id="1">
     <w:p>
       <w:r>
         <w:continuationSeparator/>
@@ -1576,7 +1534,6 @@
               <w:lang w:val="es-AR"/>
             </w:rPr>
           </w:pPr>
-          <w:proofErr w:type="spellStart"/>
           <w:r>
             <w:rPr>
               <w:rFonts w:ascii="Univers (W1)" w:hAnsi="Univers (W1)"/>
@@ -1585,7 +1542,6 @@
             </w:rPr>
             <w:t>Mobi-Help</w:t>
           </w:r>
-          <w:proofErr w:type="spellEnd"/>
         </w:p>
       </w:tc>
       <w:tc>
@@ -1612,8 +1568,8 @@
               <w:b/>
             </w:rPr>
             <w:pict>
-              <v:shape id="_x0000_i1026" type="#_x0000_t75" style="width:79.5pt;height:27pt">
-                <v:imagedata r:id="rId2" o:title="mobihelp_logos"/>
+              <v:shape id="_x0000_i1026" type="#_x0000_t75" style="width:79.5pt;height:24.75pt">
+                <v:imagedata r:id="rId2" o:title="mobihelp"/>
               </v:shape>
             </w:pict>
           </w:r>

</xml_diff>

<commit_message>
Subo devuelta la estimacion de documentacion
</commit_message>
<xml_diff>
--- a/doc/Entregas/Informes de Avance/Informe_de_ Avance_01-05-2014.docx
+++ b/doc/Entregas/Informes de Avance/Informe_de_ Avance_01-05-2014.docx
@@ -163,26 +163,7 @@
               <w:rPr>
                 <w:rFonts w:ascii="Arial" w:hAnsi="Arial" w:cs="Arial"/>
               </w:rPr>
-              <w:t>Definición de alcance del sistema.</w:t>
-            </w:r>
-          </w:p>
-          <w:p>
-            <w:pPr>
-              <w:pStyle w:val="Tabletext"/>
-              <w:numPr>
-                <w:ilvl w:val="0"/>
-                <w:numId w:val="22"/>
-              </w:numPr>
-              <w:jc w:val="both"/>
-              <w:rPr>
-                <w:rFonts w:ascii="Arial" w:hAnsi="Arial" w:cs="Arial"/>
-              </w:rPr>
-            </w:pPr>
-            <w:r>
-              <w:rPr>
-                <w:rFonts w:ascii="Arial" w:hAnsi="Arial" w:cs="Arial"/>
-              </w:rPr>
-              <w:t>Constitución del acta de proyecto.</w:t>
+              <w:t>Propuesta del proyecto “Estamos para Ayudarlo” - E.P.A.</w:t>
             </w:r>
           </w:p>
         </w:tc>
@@ -1135,7 +1116,27 @@
           <w:sz w:val="22"/>
           <w:szCs w:val="22"/>
         </w:rPr>
-        <w:t xml:space="preserve"> Lic. Carlos Tomassino.</w:t>
+        <w:t xml:space="preserve"> Lic. Carlos </w:t>
+      </w:r>
+      <w:proofErr w:type="spellStart"/>
+      <w:r>
+        <w:rPr>
+          <w:rFonts w:ascii="Arial" w:hAnsi="Arial" w:cs="Arial"/>
+          <w:i/>
+          <w:sz w:val="22"/>
+          <w:szCs w:val="22"/>
+        </w:rPr>
+        <w:t>Tomassino</w:t>
+      </w:r>
+      <w:proofErr w:type="spellEnd"/>
+      <w:r>
+        <w:rPr>
+          <w:rFonts w:ascii="Arial" w:hAnsi="Arial" w:cs="Arial"/>
+          <w:i/>
+          <w:sz w:val="22"/>
+          <w:szCs w:val="22"/>
+        </w:rPr>
+        <w:t>.</w:t>
       </w:r>
     </w:p>
     <w:p>
@@ -1174,7 +1175,27 @@
           <w:sz w:val="22"/>
           <w:szCs w:val="22"/>
         </w:rPr>
-        <w:t xml:space="preserve"> Lic. Roberto Eribe.</w:t>
+        <w:t xml:space="preserve"> Lic. Roberto </w:t>
+      </w:r>
+      <w:proofErr w:type="spellStart"/>
+      <w:r>
+        <w:rPr>
+          <w:rFonts w:ascii="Arial" w:hAnsi="Arial" w:cs="Arial"/>
+          <w:i/>
+          <w:sz w:val="22"/>
+          <w:szCs w:val="22"/>
+        </w:rPr>
+        <w:t>Eribe</w:t>
+      </w:r>
+      <w:proofErr w:type="spellEnd"/>
+      <w:r>
+        <w:rPr>
+          <w:rFonts w:ascii="Arial" w:hAnsi="Arial" w:cs="Arial"/>
+          <w:i/>
+          <w:sz w:val="22"/>
+          <w:szCs w:val="22"/>
+        </w:rPr>
+        <w:t>.</w:t>
       </w:r>
     </w:p>
     <w:p>
@@ -1246,6 +1267,7 @@
           <w:szCs w:val="22"/>
         </w:rPr>
       </w:pPr>
+      <w:proofErr w:type="spellStart"/>
       <w:r>
         <w:rPr>
           <w:rFonts w:ascii="Arial" w:hAnsi="Arial" w:cs="Arial"/>
@@ -1256,6 +1278,7 @@
         </w:rPr>
         <w:t>Controller</w:t>
       </w:r>
+      <w:proofErr w:type="spellEnd"/>
       <w:r>
         <w:rPr>
           <w:rFonts w:ascii="Arial" w:hAnsi="Arial" w:cs="Arial"/>
@@ -1303,14 +1326,14 @@
 
 <file path=word/endnotes.xml><?xml version="1.0" encoding="utf-8"?>
 <w:endnotes xmlns:ve="http://schemas.openxmlformats.org/markup-compatibility/2006" xmlns:o="urn:schemas-microsoft-com:office:office" xmlns:r="http://schemas.openxmlformats.org/officeDocument/2006/relationships" xmlns:m="http://schemas.openxmlformats.org/officeDocument/2006/math" xmlns:v="urn:schemas-microsoft-com:vml" xmlns:wp="http://schemas.openxmlformats.org/drawingml/2006/wordprocessingDrawing" xmlns:w10="urn:schemas-microsoft-com:office:word" xmlns:w="http://schemas.openxmlformats.org/wordprocessingml/2006/main" xmlns:wne="http://schemas.microsoft.com/office/word/2006/wordml">
-  <w:endnote w:type="separator" w:id="0">
+  <w:endnote w:type="separator" w:id="-1">
     <w:p>
       <w:r>
         <w:separator/>
       </w:r>
     </w:p>
   </w:endnote>
-  <w:endnote w:type="continuationSeparator" w:id="1">
+  <w:endnote w:type="continuationSeparator" w:id="0">
     <w:p>
       <w:r>
         <w:continuationSeparator/>
@@ -1421,14 +1444,14 @@
 
 <file path=word/footnotes.xml><?xml version="1.0" encoding="utf-8"?>
 <w:footnotes xmlns:ve="http://schemas.openxmlformats.org/markup-compatibility/2006" xmlns:o="urn:schemas-microsoft-com:office:office" xmlns:r="http://schemas.openxmlformats.org/officeDocument/2006/relationships" xmlns:m="http://schemas.openxmlformats.org/officeDocument/2006/math" xmlns:v="urn:schemas-microsoft-com:vml" xmlns:wp="http://schemas.openxmlformats.org/drawingml/2006/wordprocessingDrawing" xmlns:w10="urn:schemas-microsoft-com:office:word" xmlns:w="http://schemas.openxmlformats.org/wordprocessingml/2006/main" xmlns:wne="http://schemas.microsoft.com/office/word/2006/wordml">
-  <w:footnote w:type="separator" w:id="0">
+  <w:footnote w:type="separator" w:id="-1">
     <w:p>
       <w:r>
         <w:separator/>
       </w:r>
     </w:p>
   </w:footnote>
-  <w:footnote w:type="continuationSeparator" w:id="1">
+  <w:footnote w:type="continuationSeparator" w:id="0">
     <w:p>
       <w:r>
         <w:continuationSeparator/>
@@ -1534,6 +1557,7 @@
               <w:lang w:val="es-AR"/>
             </w:rPr>
           </w:pPr>
+          <w:proofErr w:type="spellStart"/>
           <w:r>
             <w:rPr>
               <w:rFonts w:ascii="Univers (W1)" w:hAnsi="Univers (W1)"/>
@@ -1542,6 +1566,7 @@
             </w:rPr>
             <w:t>Mobi-Help</w:t>
           </w:r>
+          <w:proofErr w:type="spellEnd"/>
         </w:p>
       </w:tc>
       <w:tc>

</xml_diff>